<commit_message>
opprettet en virtuell miljø
</commit_message>
<xml_diff>
--- a/Planlegging og Dokumentasjon/Planlegging/Aviser KattePosten - Årsoppgave planlegging.docx
+++ b/Planlegging og Dokumentasjon/Planlegging/Aviser KattePosten - Årsoppgave planlegging.docx
@@ -9,18 +9,19 @@
           <w:rFonts w:ascii="Aptos Black" w:hAnsi="Aptos Black"/>
         </w:rPr>
       </w:pPr>
-      <w:r>
+    </w:p>
+    <w:p>
+      <w:pPr>
+        <w:jc w:val="center"/>
         <w:rPr>
           <w:rFonts w:ascii="Aptos Black" w:hAnsi="Aptos Black"/>
         </w:rPr>
-        <w:t xml:space="preserve">Aviser </w:t>
-      </w:r>
-      <w:proofErr w:type="spellStart"/>
+      </w:pPr>
       <w:r>
         <w:rPr>
           <w:rFonts w:ascii="Aptos Black" w:hAnsi="Aptos Black"/>
         </w:rPr>
-        <w:t>Katte</w:t>
+        <w:t>Aviser Katte</w:t>
       </w:r>
       <w:r>
         <w:rPr>
@@ -32,14 +33,7 @@
         <w:rPr>
           <w:rFonts w:ascii="Aptos Black" w:hAnsi="Aptos Black"/>
         </w:rPr>
-        <w:t>osten</w:t>
-      </w:r>
-      <w:proofErr w:type="spellEnd"/>
-      <w:r>
-        <w:rPr>
-          <w:rFonts w:ascii="Aptos Black" w:hAnsi="Aptos Black"/>
-        </w:rPr>
-        <w:t xml:space="preserve"> </w:t>
+        <w:t xml:space="preserve">osten </w:t>
       </w:r>
     </w:p>
     <w:p>
@@ -52,27 +46,13 @@
         <w:rPr>
           <w:rFonts w:ascii="Calibri" w:hAnsi="Calibri" w:cs="Calibri"/>
         </w:rPr>
-        <w:t xml:space="preserve">Detter er </w:t>
-      </w:r>
-      <w:proofErr w:type="spellStart"/>
+        <w:t>Detter er KattePo</w:t>
+      </w:r>
       <w:r>
         <w:rPr>
           <w:rFonts w:ascii="Calibri" w:hAnsi="Calibri" w:cs="Calibri"/>
         </w:rPr>
-        <w:t>KattePo</w:t>
-      </w:r>
-      <w:r>
-        <w:rPr>
-          <w:rFonts w:ascii="Calibri" w:hAnsi="Calibri" w:cs="Calibri"/>
-        </w:rPr>
-        <w:t>sten</w:t>
-      </w:r>
-      <w:proofErr w:type="spellEnd"/>
-      <w:r>
-        <w:rPr>
-          <w:rFonts w:ascii="Calibri" w:hAnsi="Calibri" w:cs="Calibri"/>
-        </w:rPr>
-        <w:t xml:space="preserve"> </w:t>
+        <w:t xml:space="preserve">sten </w:t>
       </w:r>
     </w:p>
     <w:p>
@@ -81,13 +61,8 @@
       </w:r>
     </w:p>
     <w:p>
-      <w:proofErr w:type="spellStart"/>
-      <w:r>
-        <w:t>Backend</w:t>
-      </w:r>
-      <w:proofErr w:type="spellEnd"/>
-      <w:r>
-        <w:t>:</w:t>
+      <w:r>
+        <w:t>Backend:</w:t>
       </w:r>
     </w:p>
     <w:p>
@@ -136,13 +111,8 @@
       </w:r>
     </w:p>
     <w:p>
-      <w:proofErr w:type="spellStart"/>
-      <w:r>
-        <w:t>Frontend</w:t>
-      </w:r>
-      <w:proofErr w:type="spellEnd"/>
-      <w:r>
-        <w:t>:</w:t>
+      <w:r>
+        <w:t>Frontend:</w:t>
       </w:r>
     </w:p>
     <w:p>
@@ -207,13 +177,8 @@
         </w:numPr>
       </w:pPr>
       <w:r>
-        <w:t xml:space="preserve">Katte </w:t>
-      </w:r>
-      <w:proofErr w:type="spellStart"/>
-      <w:r>
-        <w:t>Astrology</w:t>
-      </w:r>
-      <w:proofErr w:type="spellEnd"/>
+        <w:t>Katte Astrology</w:t>
+      </w:r>
     </w:p>
     <w:p>
       <w:pPr>
@@ -235,15 +200,7 @@
         <w:t>Meny ikon, logo, kategorier, ikon om log in</w:t>
       </w:r>
       <w:r>
-        <w:t xml:space="preserve">, teksten går </w:t>
-      </w:r>
-      <w:proofErr w:type="spellStart"/>
-      <w:r>
-        <w:t>horizontal</w:t>
-      </w:r>
-      <w:proofErr w:type="spellEnd"/>
-      <w:r>
-        <w:t xml:space="preserve"> </w:t>
+        <w:t xml:space="preserve">, teksten går horizontal </w:t>
       </w:r>
     </w:p>
     <w:p>
@@ -260,34 +217,32 @@
       </w:r>
     </w:p>
     <w:p>
-      <w:proofErr w:type="spellStart"/>
-      <w:r>
-        <w:t>Footer</w:t>
-      </w:r>
-      <w:proofErr w:type="spellEnd"/>
-      <w:r>
-        <w:t xml:space="preserve">, </w:t>
-      </w:r>
-      <w:proofErr w:type="gramStart"/>
-      <w:r>
-        <w:t>linken</w:t>
-      </w:r>
-      <w:proofErr w:type="gramEnd"/>
-      <w:r>
-        <w:t xml:space="preserve"> om oss, copyright, </w:t>
-      </w:r>
-      <w:r>
-        <w:t xml:space="preserve">teksten går </w:t>
-      </w:r>
-      <w:proofErr w:type="spellStart"/>
-      <w:r>
-        <w:t>vertical</w:t>
-      </w:r>
-      <w:proofErr w:type="spellEnd"/>
-      <w:r>
-        <w:t xml:space="preserve"> </w:t>
-      </w:r>
-    </w:p>
+      <w:r>
+        <w:t xml:space="preserve">Footer, linken om oss, copyright, </w:t>
+      </w:r>
+      <w:r>
+        <w:t xml:space="preserve">teksten går vertical </w:t>
+      </w:r>
+    </w:p>
+    <w:p/>
+    <w:p>
+      <w:r>
+        <w:t xml:space="preserve">Ideer av nyheter: </w:t>
+      </w:r>
+    </w:p>
+    <w:p>
+      <w:pPr>
+        <w:pStyle w:val="Listeavsnitt"/>
+        <w:numPr>
+          <w:ilvl w:val="0"/>
+          <w:numId w:val="2"/>
+        </w:numPr>
+      </w:pPr>
+      <w:r>
+        <w:t>10 tips for å få bedre pels</w:t>
+      </w:r>
+    </w:p>
+    <w:p/>
     <w:p/>
     <w:p/>
     <w:sectPr>

</xml_diff>